<commit_message>
atualização  do portfolio com Idiomas Inglês e espanhol
</commit_message>
<xml_diff>
--- a/modulo2/projeto-portfolio/Portif.docx
+++ b/modulo2/projeto-portfolio/Portif.docx
@@ -149,7 +149,45 @@
           <w:szCs w:val="24"/>
           <w:lang w:eastAsia="pt-BR"/>
         </w:rPr>
-        <w:t xml:space="preserve">Uma lista de instituições de ensino e empregadores prévios. Fica a critério do aluno quais instituições incluir nessa lista, pedimos que inclua pelo menos a </w:t>
+        <w:t xml:space="preserve">Uma lista de </w:t>
+      </w:r>
+      <w:r>
+        <w:rPr>
+          <w:rFonts w:ascii="Times New Roman" w:eastAsia="Times New Roman" w:hAnsi="Times New Roman" w:cs="Times New Roman"/>
+          <w:sz w:val="24"/>
+          <w:szCs w:val="24"/>
+          <w:highlight w:val="yellow"/>
+          <w:lang w:eastAsia="pt-BR"/>
+        </w:rPr>
+        <w:t>instituições de ensino</w:t>
+      </w:r>
+      <w:r>
+        <w:rPr>
+          <w:rFonts w:ascii="Times New Roman" w:eastAsia="Times New Roman" w:hAnsi="Times New Roman" w:cs="Times New Roman"/>
+          <w:sz w:val="24"/>
+          <w:szCs w:val="24"/>
+          <w:lang w:eastAsia="pt-BR"/>
+        </w:rPr>
+        <w:t xml:space="preserve"> e </w:t>
+      </w:r>
+      <w:r>
+        <w:rPr>
+          <w:rFonts w:ascii="Times New Roman" w:eastAsia="Times New Roman" w:hAnsi="Times New Roman" w:cs="Times New Roman"/>
+          <w:sz w:val="24"/>
+          <w:szCs w:val="24"/>
+          <w:highlight w:val="yellow"/>
+          <w:lang w:eastAsia="pt-BR"/>
+        </w:rPr>
+        <w:t>empregadores prévios</w:t>
+      </w:r>
+      <w:r>
+        <w:rPr>
+          <w:rFonts w:ascii="Times New Roman" w:eastAsia="Times New Roman" w:hAnsi="Times New Roman" w:cs="Times New Roman"/>
+          <w:sz w:val="24"/>
+          <w:szCs w:val="24"/>
+          <w:lang w:eastAsia="pt-BR"/>
+        </w:rPr>
+        <w:t xml:space="preserve">. Fica a critério do aluno quais instituições incluir nessa lista, pedimos que inclua pelo menos a </w:t>
       </w:r>
       <w:proofErr w:type="spellStart"/>
       <w:r>
@@ -157,6 +195,7 @@
           <w:rFonts w:ascii="Times New Roman" w:eastAsia="Times New Roman" w:hAnsi="Times New Roman" w:cs="Times New Roman"/>
           <w:sz w:val="24"/>
           <w:szCs w:val="24"/>
+          <w:highlight w:val="yellow"/>
           <w:lang w:eastAsia="pt-BR"/>
         </w:rPr>
         <w:t>Labenu</w:t>
@@ -167,6 +206,7 @@
           <w:rFonts w:ascii="Times New Roman" w:eastAsia="Times New Roman" w:hAnsi="Times New Roman" w:cs="Times New Roman"/>
           <w:sz w:val="24"/>
           <w:szCs w:val="24"/>
+          <w:highlight w:val="yellow"/>
           <w:lang w:eastAsia="pt-BR"/>
         </w:rPr>
         <w:t>.</w:t>
@@ -191,9 +231,38 @@
           <w:rFonts w:ascii="Times New Roman" w:eastAsia="Times New Roman" w:hAnsi="Times New Roman" w:cs="Times New Roman"/>
           <w:sz w:val="24"/>
           <w:szCs w:val="24"/>
-          <w:lang w:eastAsia="pt-BR"/>
-        </w:rPr>
-        <w:t>Uma galeria de projetos de software que você trabalhou. Deve haver uma maneira de interagir com essa galeria de projetos e abrir uma página que você deve criar para cada projeto.</w:t>
+          <w:highlight w:val="yellow"/>
+          <w:lang w:eastAsia="pt-BR"/>
+        </w:rPr>
+        <w:t>Uma galeria de projetos de software que você trabalhou</w:t>
+      </w:r>
+      <w:r>
+        <w:rPr>
+          <w:rFonts w:ascii="Times New Roman" w:eastAsia="Times New Roman" w:hAnsi="Times New Roman" w:cs="Times New Roman"/>
+          <w:sz w:val="24"/>
+          <w:szCs w:val="24"/>
+          <w:lang w:eastAsia="pt-BR"/>
+        </w:rPr>
+        <w:t xml:space="preserve">. Deve haver uma maneira de </w:t>
+      </w:r>
+      <w:r>
+        <w:rPr>
+          <w:rFonts w:ascii="Times New Roman" w:eastAsia="Times New Roman" w:hAnsi="Times New Roman" w:cs="Times New Roman"/>
+          <w:sz w:val="24"/>
+          <w:szCs w:val="24"/>
+          <w:highlight w:val="yellow"/>
+          <w:lang w:eastAsia="pt-BR"/>
+        </w:rPr>
+        <w:t>interagir com essa galeria de projetos e abrir uma página que você deve criar para cada projeto</w:t>
+      </w:r>
+      <w:r>
+        <w:rPr>
+          <w:rFonts w:ascii="Times New Roman" w:eastAsia="Times New Roman" w:hAnsi="Times New Roman" w:cs="Times New Roman"/>
+          <w:sz w:val="24"/>
+          <w:szCs w:val="24"/>
+          <w:lang w:eastAsia="pt-BR"/>
+        </w:rPr>
+        <w:t>.</w:t>
       </w:r>
     </w:p>
     <w:p>
@@ -207,17 +276,76 @@
           <w:rFonts w:ascii="Times New Roman" w:eastAsia="Times New Roman" w:hAnsi="Times New Roman" w:cs="Times New Roman"/>
           <w:sz w:val="24"/>
           <w:szCs w:val="24"/>
-          <w:lang w:eastAsia="pt-BR"/>
-        </w:rPr>
-      </w:pPr>
-      <w:r>
-        <w:rPr>
-          <w:rFonts w:ascii="Times New Roman" w:eastAsia="Times New Roman" w:hAnsi="Times New Roman" w:cs="Times New Roman"/>
-          <w:sz w:val="24"/>
-          <w:szCs w:val="24"/>
-          <w:lang w:eastAsia="pt-BR"/>
-        </w:rPr>
-        <w:t>Uma página para cada projeto que você colocou no item anterior. Essa página deve ter (pelo menos) uma imagem do projeto, um título, uma descrição e uma lista de tecnologias utilizadas. Por enquanto você pode utilizar os projetos do curso como exemplo.</w:t>
+          <w:highlight w:val="yellow"/>
+          <w:lang w:eastAsia="pt-BR"/>
+        </w:rPr>
+      </w:pPr>
+      <w:r>
+        <w:rPr>
+          <w:rFonts w:ascii="Times New Roman" w:eastAsia="Times New Roman" w:hAnsi="Times New Roman" w:cs="Times New Roman"/>
+          <w:sz w:val="24"/>
+          <w:szCs w:val="24"/>
+          <w:highlight w:val="yellow"/>
+          <w:lang w:eastAsia="pt-BR"/>
+        </w:rPr>
+        <w:t>Uma página para cada projeto que você colocou no item anterior</w:t>
+      </w:r>
+      <w:r>
+        <w:rPr>
+          <w:rFonts w:ascii="Times New Roman" w:eastAsia="Times New Roman" w:hAnsi="Times New Roman" w:cs="Times New Roman"/>
+          <w:sz w:val="24"/>
+          <w:szCs w:val="24"/>
+          <w:lang w:eastAsia="pt-BR"/>
+        </w:rPr>
+        <w:t xml:space="preserve">. </w:t>
+      </w:r>
+      <w:r>
+        <w:rPr>
+          <w:rFonts w:ascii="Times New Roman" w:eastAsia="Times New Roman" w:hAnsi="Times New Roman" w:cs="Times New Roman"/>
+          <w:sz w:val="24"/>
+          <w:szCs w:val="24"/>
+          <w:highlight w:val="yellow"/>
+          <w:lang w:eastAsia="pt-BR"/>
+        </w:rPr>
+        <w:t>Essa página deve ter (pelo menos) uma imagem do projeto, um título, uma descrição e</w:t>
+      </w:r>
+      <w:r>
+        <w:rPr>
+          <w:rFonts w:ascii="Times New Roman" w:eastAsia="Times New Roman" w:hAnsi="Times New Roman" w:cs="Times New Roman"/>
+          <w:sz w:val="24"/>
+          <w:szCs w:val="24"/>
+          <w:lang w:eastAsia="pt-BR"/>
+        </w:rPr>
+        <w:t xml:space="preserve"> </w:t>
+      </w:r>
+      <w:r>
+        <w:rPr>
+          <w:rFonts w:ascii="Times New Roman" w:eastAsia="Times New Roman" w:hAnsi="Times New Roman" w:cs="Times New Roman"/>
+          <w:sz w:val="24"/>
+          <w:szCs w:val="24"/>
+          <w:highlight w:val="yellow"/>
+          <w:lang w:eastAsia="pt-BR"/>
+        </w:rPr>
+        <w:t>uma lista de tecnologias utilizadas</w:t>
+      </w:r>
+      <w:r>
+        <w:rPr>
+          <w:rFonts w:ascii="Times New Roman" w:eastAsia="Times New Roman" w:hAnsi="Times New Roman" w:cs="Times New Roman"/>
+          <w:sz w:val="24"/>
+          <w:szCs w:val="24"/>
+          <w:lang w:eastAsia="pt-BR"/>
+        </w:rPr>
+        <w:t xml:space="preserve">. </w:t>
+      </w:r>
+      <w:r>
+        <w:rPr>
+          <w:rFonts w:ascii="Times New Roman" w:eastAsia="Times New Roman" w:hAnsi="Times New Roman" w:cs="Times New Roman"/>
+          <w:sz w:val="24"/>
+          <w:szCs w:val="24"/>
+          <w:highlight w:val="yellow"/>
+          <w:lang w:eastAsia="pt-BR"/>
+        </w:rPr>
+        <w:t>Por enquanto você pode utilizar os projetos do curso como exemplo.</w:t>
       </w:r>
     </w:p>
     <w:p>
@@ -241,7 +369,26 @@
           <w:szCs w:val="24"/>
           <w:lang w:eastAsia="pt-BR"/>
         </w:rPr>
-        <w:t>Uma lista de habilidades que você possui (técnicas e comportamentais). Para cada habilidade, coloque um breve texto descrevendo um ponto forte seu que justifique o destaque.</w:t>
+        <w:t xml:space="preserve">Uma lista de </w:t>
+      </w:r>
+      <w:r>
+        <w:rPr>
+          <w:rFonts w:ascii="Times New Roman" w:eastAsia="Times New Roman" w:hAnsi="Times New Roman" w:cs="Times New Roman"/>
+          <w:sz w:val="24"/>
+          <w:szCs w:val="24"/>
+          <w:highlight w:val="yellow"/>
+          <w:lang w:eastAsia="pt-BR"/>
+        </w:rPr>
+        <w:t>habilidades</w:t>
+      </w:r>
+      <w:r>
+        <w:rPr>
+          <w:rFonts w:ascii="Times New Roman" w:eastAsia="Times New Roman" w:hAnsi="Times New Roman" w:cs="Times New Roman"/>
+          <w:sz w:val="24"/>
+          <w:szCs w:val="24"/>
+          <w:lang w:eastAsia="pt-BR"/>
+        </w:rPr>
+        <w:t xml:space="preserve"> que você possui (técnicas e comportamentais). Para cada habilidade, coloque um breve texto descrevendo um ponto forte seu que justifique o destaque.</w:t>
       </w:r>
     </w:p>
     <w:p>

</xml_diff>